<commit_message>
tabulaltor now reads db to read/update receivedby, add active to orderTbl
</commit_message>
<xml_diff>
--- a/app/templates/purchaseOrderTemplate.docx
+++ b/app/templates/purchaseOrderTemplate.docx
@@ -264,6 +264,17 @@
         <w:tab/>
         <w:tab/>
         <w:tab/>
+      </w:r>
+    </w:p>
+    <w:p>
+      <w:pPr>
+        <w:pStyle w:val="Normal"/>
+        <w:bidi w:val="0"/>
+        <w:jc w:val="left"/>
+        <w:rPr/>
+      </w:pPr>
+      <w:r>
+        <w:rPr/>
         <w:t xml:space="preserve">EXPEDIE PAR: </w:t>
       </w:r>
     </w:p>
@@ -358,17 +369,6 @@
       <w:r>
         <w:rPr/>
         <w:t>___________________________________________________________________________________</w:t>
-      </w:r>
-    </w:p>
-    <w:p>
-      <w:pPr>
-        <w:pStyle w:val="Normal"/>
-        <w:bidi w:val="0"/>
-        <w:jc w:val="left"/>
-        <w:rPr/>
-      </w:pPr>
-      <w:r>
-        <w:rPr/>
       </w:r>
     </w:p>
     <w:p>

</xml_diff>

<commit_message>
fix manageuser securitylevel, managedepartment fix active
</commit_message>
<xml_diff>
--- a/app/templates/purchaseOrderTemplate.docx
+++ b/app/templates/purchaseOrderTemplate.docx
@@ -958,11 +958,7 @@
             </w:pPr>
             <w:r>
               <w:rPr/>
-              <w:t>Part Number/</w:t>
-            </w:r>
-            <w:r>
-              <w:rPr/>
-              <w:t>Code</w:t>
+              <w:t>Part Number/Code</w:t>
             </w:r>
           </w:p>
         </w:tc>
@@ -1084,21 +1080,21 @@
       <w:tblPr>
         <w:tblW w:w="9972" w:type="dxa"/>
         <w:jc w:val="start"/>
-        <w:tblInd w:w="2" w:type="dxa"/>
+        <w:tblInd w:w="3" w:type="dxa"/>
         <w:tblLayout w:type="fixed"/>
         <w:tblCellMar>
           <w:top w:w="0" w:type="dxa"/>
-          <w:start w:w="0" w:type="dxa"/>
+          <w:start w:w="2" w:type="dxa"/>
           <w:bottom w:w="0" w:type="dxa"/>
           <w:end w:w="0" w:type="dxa"/>
         </w:tblCellMar>
       </w:tblPr>
       <w:tblGrid>
-        <w:gridCol w:w="1993"/>
-        <w:gridCol w:w="3000"/>
-        <w:gridCol w:w="988"/>
-        <w:gridCol w:w="1993"/>
-        <w:gridCol w:w="1998"/>
+        <w:gridCol w:w="1994"/>
+        <w:gridCol w:w="2997"/>
+        <w:gridCol w:w="990"/>
+        <w:gridCol w:w="1991"/>
+        <w:gridCol w:w="2000"/>
       </w:tblGrid>
       <w:tr>
         <w:trPr>
@@ -1107,7 +1103,7 @@
         </w:trPr>
         <w:tc>
           <w:tcPr>
-            <w:tcW w:w="1993" w:type="dxa"/>
+            <w:tcW w:w="1994" w:type="dxa"/>
             <w:tcBorders>
               <w:top w:val="single" w:sz="2" w:space="0" w:color="EEEEEE"/>
               <w:start w:val="single" w:sz="2" w:space="0" w:color="EEEEEE"/>
@@ -1137,7 +1133,7 @@
         </w:tc>
         <w:tc>
           <w:tcPr>
-            <w:tcW w:w="3000" w:type="dxa"/>
+            <w:tcW w:w="2997" w:type="dxa"/>
             <w:tcBorders>
               <w:top w:val="single" w:sz="2" w:space="0" w:color="EEEEEE"/>
               <w:bottom w:val="single" w:sz="2" w:space="0" w:color="EEEEEE"/>
@@ -1166,7 +1162,7 @@
         </w:tc>
         <w:tc>
           <w:tcPr>
-            <w:tcW w:w="988" w:type="dxa"/>
+            <w:tcW w:w="990" w:type="dxa"/>
             <w:tcBorders>
               <w:top w:val="single" w:sz="2" w:space="0" w:color="EEEEEE"/>
               <w:bottom w:val="single" w:sz="2" w:space="0" w:color="EEEEEE"/>
@@ -1195,7 +1191,7 @@
         </w:tc>
         <w:tc>
           <w:tcPr>
-            <w:tcW w:w="1993" w:type="dxa"/>
+            <w:tcW w:w="1991" w:type="dxa"/>
             <w:tcBorders>
               <w:top w:val="single" w:sz="2" w:space="0" w:color="EEEEEE"/>
               <w:bottom w:val="single" w:sz="2" w:space="0" w:color="EEEEEE"/>
@@ -1363,7 +1359,7 @@
         </w:tc>
         <w:tc>
           <w:tcPr>
-            <w:tcW w:w="1998" w:type="dxa"/>
+            <w:tcW w:w="2000" w:type="dxa"/>
             <w:tcBorders>
               <w:top w:val="single" w:sz="2" w:space="0" w:color="EEEEEE"/>
               <w:bottom w:val="single" w:sz="2" w:space="0" w:color="EEEEEE"/>
@@ -1595,15 +1591,15 @@
         </w:tblCellMar>
       </w:tblPr>
       <w:tblGrid>
-        <w:gridCol w:w="6914"/>
-        <w:gridCol w:w="1590"/>
-        <w:gridCol w:w="1471"/>
+        <w:gridCol w:w="6915"/>
+        <w:gridCol w:w="1587"/>
+        <w:gridCol w:w="1473"/>
       </w:tblGrid>
       <w:tr>
         <w:trPr/>
         <w:tc>
           <w:tcPr>
-            <w:tcW w:w="6914" w:type="dxa"/>
+            <w:tcW w:w="6915" w:type="dxa"/>
             <w:tcBorders>
               <w:top w:val="single" w:sz="4" w:space="0" w:color="000000"/>
               <w:start w:val="single" w:sz="4" w:space="0" w:color="000000"/>
@@ -1655,7 +1651,7 @@
         </w:tc>
         <w:tc>
           <w:tcPr>
-            <w:tcW w:w="1590" w:type="dxa"/>
+            <w:tcW w:w="1587" w:type="dxa"/>
             <w:tcBorders>
               <w:top w:val="single" w:sz="4" w:space="0" w:color="000000"/>
               <w:start w:val="single" w:sz="4" w:space="0" w:color="000000"/>
@@ -1706,7 +1702,7 @@
         </w:tc>
         <w:tc>
           <w:tcPr>
-            <w:tcW w:w="1471" w:type="dxa"/>
+            <w:tcW w:w="1473" w:type="dxa"/>
             <w:tcBorders>
               <w:top w:val="single" w:sz="4" w:space="0" w:color="000000"/>
               <w:start w:val="single" w:sz="4" w:space="0" w:color="000000"/>
@@ -1902,55 +1898,7 @@
         <w:trPr/>
         <w:tc>
           <w:tcPr>
-            <w:tcW w:w="6914" w:type="dxa"/>
-            <w:tcBorders>
-              <w:start w:val="single" w:sz="4" w:space="0" w:color="000000"/>
-            </w:tcBorders>
-          </w:tcPr>
-          <w:p>
-            <w:pPr>
-              <w:pStyle w:val="TableContents"/>
-              <w:widowControl w:val="false"/>
-              <w:jc w:val="start"/>
-              <w:rPr>
-                <w:rFonts w:ascii="Liberation Serif" w:hAnsi="Liberation Serif"/>
-                <w:b w:val="false"/>
-                <w:b w:val="false"/>
-                <w:bCs w:val="false"/>
-                <w:i w:val="false"/>
-                <w:i w:val="false"/>
-                <w:iCs w:val="false"/>
-                <w:strike w:val="false"/>
-                <w:dstrike w:val="false"/>
-                <w:outline w:val="false"/>
-                <w:shadow w:val="false"/>
-                <w:color w:val="000000"/>
-                <w:sz w:val="24"/>
-                <w:szCs w:val="24"/>
-                <w:u w:val="none"/>
-              </w:rPr>
-            </w:pPr>
-            <w:r>
-              <w:rPr>
-                <w:b w:val="false"/>
-                <w:bCs w:val="false"/>
-                <w:i w:val="false"/>
-                <w:iCs w:val="false"/>
-                <w:strike w:val="false"/>
-                <w:dstrike w:val="false"/>
-                <w:outline w:val="false"/>
-                <w:shadow w:val="false"/>
-                <w:color w:val="000000"/>
-                <w:sz w:val="24"/>
-                <w:szCs w:val="24"/>
-                <w:u w:val="none"/>
-              </w:rPr>
-            </w:r>
-          </w:p>
-        </w:tc>
-        <w:tc>
-          <w:tcPr>
-            <w:tcW w:w="1590" w:type="dxa"/>
+            <w:tcW w:w="6915" w:type="dxa"/>
             <w:tcBorders>
               <w:start w:val="single" w:sz="4" w:space="0" w:color="000000"/>
               <w:bottom w:val="single" w:sz="4" w:space="0" w:color="000000"/>
@@ -1994,13 +1942,62 @@
                 <w:szCs w:val="24"/>
                 <w:u w:val="none"/>
               </w:rPr>
+            </w:r>
+          </w:p>
+        </w:tc>
+        <w:tc>
+          <w:tcPr>
+            <w:tcW w:w="1587" w:type="dxa"/>
+            <w:tcBorders>
+              <w:start w:val="single" w:sz="4" w:space="0" w:color="000000"/>
+              <w:bottom w:val="single" w:sz="4" w:space="0" w:color="000000"/>
+            </w:tcBorders>
+          </w:tcPr>
+          <w:p>
+            <w:pPr>
+              <w:pStyle w:val="TableContents"/>
+              <w:widowControl w:val="false"/>
+              <w:jc w:val="start"/>
+              <w:rPr>
+                <w:rFonts w:ascii="Liberation Serif" w:hAnsi="Liberation Serif"/>
+                <w:b w:val="false"/>
+                <w:b w:val="false"/>
+                <w:bCs w:val="false"/>
+                <w:i w:val="false"/>
+                <w:i w:val="false"/>
+                <w:iCs w:val="false"/>
+                <w:strike w:val="false"/>
+                <w:dstrike w:val="false"/>
+                <w:outline w:val="false"/>
+                <w:shadow w:val="false"/>
+                <w:color w:val="000000"/>
+                <w:sz w:val="24"/>
+                <w:szCs w:val="24"/>
+                <w:u w:val="none"/>
+              </w:rPr>
+            </w:pPr>
+            <w:r>
+              <w:rPr>
+                <w:b w:val="false"/>
+                <w:bCs w:val="false"/>
+                <w:i w:val="false"/>
+                <w:iCs w:val="false"/>
+                <w:strike w:val="false"/>
+                <w:dstrike w:val="false"/>
+                <w:outline w:val="false"/>
+                <w:shadow w:val="false"/>
+                <w:color w:val="000000"/>
+                <w:sz w:val="24"/>
+                <w:szCs w:val="24"/>
+                <w:u w:val="none"/>
+              </w:rPr>
               <w:t>{{label1}}</w:t>
             </w:r>
           </w:p>
         </w:tc>
         <w:tc>
           <w:tcPr>
-            <w:tcW w:w="1471" w:type="dxa"/>
+            <w:tcW w:w="1473" w:type="dxa"/>
             <w:tcBorders>
               <w:start w:val="single" w:sz="4" w:space="0" w:color="000000"/>
               <w:bottom w:val="single" w:sz="4" w:space="0" w:color="000000"/>
@@ -2077,55 +2074,7 @@
         <w:trPr/>
         <w:tc>
           <w:tcPr>
-            <w:tcW w:w="6914" w:type="dxa"/>
-            <w:tcBorders>
-              <w:start w:val="single" w:sz="4" w:space="0" w:color="000000"/>
-            </w:tcBorders>
-          </w:tcPr>
-          <w:p>
-            <w:pPr>
-              <w:pStyle w:val="TableContents"/>
-              <w:widowControl w:val="false"/>
-              <w:jc w:val="start"/>
-              <w:rPr>
-                <w:rFonts w:ascii="Liberation Serif" w:hAnsi="Liberation Serif"/>
-                <w:b w:val="false"/>
-                <w:b w:val="false"/>
-                <w:bCs w:val="false"/>
-                <w:i w:val="false"/>
-                <w:i w:val="false"/>
-                <w:iCs w:val="false"/>
-                <w:strike w:val="false"/>
-                <w:dstrike w:val="false"/>
-                <w:outline w:val="false"/>
-                <w:shadow w:val="false"/>
-                <w:color w:val="000000"/>
-                <w:sz w:val="24"/>
-                <w:szCs w:val="24"/>
-                <w:u w:val="none"/>
-              </w:rPr>
-            </w:pPr>
-            <w:r>
-              <w:rPr>
-                <w:b w:val="false"/>
-                <w:bCs w:val="false"/>
-                <w:i w:val="false"/>
-                <w:iCs w:val="false"/>
-                <w:strike w:val="false"/>
-                <w:dstrike w:val="false"/>
-                <w:outline w:val="false"/>
-                <w:shadow w:val="false"/>
-                <w:color w:val="000000"/>
-                <w:sz w:val="24"/>
-                <w:szCs w:val="24"/>
-                <w:u w:val="none"/>
-              </w:rPr>
-            </w:r>
-          </w:p>
-        </w:tc>
-        <w:tc>
-          <w:tcPr>
-            <w:tcW w:w="1590" w:type="dxa"/>
+            <w:tcW w:w="6915" w:type="dxa"/>
             <w:tcBorders>
               <w:start w:val="single" w:sz="4" w:space="0" w:color="000000"/>
               <w:bottom w:val="single" w:sz="4" w:space="0" w:color="000000"/>
@@ -2169,14 +2118,65 @@
                 <w:szCs w:val="24"/>
                 <w:u w:val="none"/>
               </w:rPr>
+            </w:r>
+          </w:p>
+        </w:tc>
+        <w:tc>
+          <w:tcPr>
+            <w:tcW w:w="1587" w:type="dxa"/>
+            <w:tcBorders>
+              <w:top w:val="single" w:sz="4" w:space="0" w:color="000000"/>
+              <w:start w:val="single" w:sz="4" w:space="0" w:color="000000"/>
+              <w:bottom w:val="single" w:sz="4" w:space="0" w:color="000000"/>
+            </w:tcBorders>
+          </w:tcPr>
+          <w:p>
+            <w:pPr>
+              <w:pStyle w:val="TableContents"/>
+              <w:widowControl w:val="false"/>
+              <w:jc w:val="start"/>
+              <w:rPr>
+                <w:rFonts w:ascii="Liberation Serif" w:hAnsi="Liberation Serif"/>
+                <w:b w:val="false"/>
+                <w:b w:val="false"/>
+                <w:bCs w:val="false"/>
+                <w:i w:val="false"/>
+                <w:i w:val="false"/>
+                <w:iCs w:val="false"/>
+                <w:strike w:val="false"/>
+                <w:dstrike w:val="false"/>
+                <w:outline w:val="false"/>
+                <w:shadow w:val="false"/>
+                <w:color w:val="000000"/>
+                <w:sz w:val="24"/>
+                <w:szCs w:val="24"/>
+                <w:u w:val="none"/>
+              </w:rPr>
+            </w:pPr>
+            <w:r>
+              <w:rPr>
+                <w:b w:val="false"/>
+                <w:bCs w:val="false"/>
+                <w:i w:val="false"/>
+                <w:iCs w:val="false"/>
+                <w:strike w:val="false"/>
+                <w:dstrike w:val="false"/>
+                <w:outline w:val="false"/>
+                <w:shadow w:val="false"/>
+                <w:color w:val="000000"/>
+                <w:sz w:val="24"/>
+                <w:szCs w:val="24"/>
+                <w:u w:val="none"/>
+              </w:rPr>
               <w:t>Sales Tax</w:t>
             </w:r>
           </w:p>
         </w:tc>
         <w:tc>
           <w:tcPr>
-            <w:tcW w:w="1471" w:type="dxa"/>
-            <w:tcBorders>
+            <w:tcW w:w="1473" w:type="dxa"/>
+            <w:tcBorders>
+              <w:top w:val="single" w:sz="4" w:space="0" w:color="000000"/>
               <w:start w:val="single" w:sz="4" w:space="0" w:color="000000"/>
               <w:bottom w:val="single" w:sz="4" w:space="0" w:color="000000"/>
               <w:end w:val="single" w:sz="4" w:space="0" w:color="000000"/>
@@ -2292,51 +2292,7 @@
                 <w:u w:val="none"/>
                 <w:shd w:fill="auto" w:val="clear"/>
               </w:rPr>
-              <w:t>(</w:t>
-            </w:r>
-            <w:r>
-              <w:rPr>
-                <w:rStyle w:val="SourceText"/>
-                <w:rFonts w:ascii="inherit" w:hAnsi="inherit"/>
-                <w:b w:val="false"/>
-                <w:bCs w:val="false"/>
-                <w:i w:val="false"/>
-                <w:iCs w:val="false"/>
-                <w:caps w:val="false"/>
-                <w:smallCaps w:val="false"/>
-                <w:strike w:val="false"/>
-                <w:dstrike w:val="false"/>
-                <w:outline w:val="false"/>
-                <w:shadow w:val="false"/>
-                <w:color w:val="000000"/>
-                <w:sz w:val="24"/>
-                <w:szCs w:val="24"/>
-                <w:u w:val="none"/>
-                <w:shd w:fill="auto" w:val="clear"/>
-              </w:rPr>
-              <w:t>amt2</w:t>
-            </w:r>
-            <w:r>
-              <w:rPr>
-                <w:rStyle w:val="SourceText"/>
-                <w:rFonts w:ascii="inherit" w:hAnsi="inherit"/>
-                <w:b w:val="false"/>
-                <w:bCs w:val="false"/>
-                <w:i w:val="false"/>
-                <w:iCs w:val="false"/>
-                <w:caps w:val="false"/>
-                <w:smallCaps w:val="false"/>
-                <w:strike w:val="false"/>
-                <w:dstrike w:val="false"/>
-                <w:outline w:val="false"/>
-                <w:shadow w:val="false"/>
-                <w:color w:val="000000"/>
-                <w:sz w:val="24"/>
-                <w:szCs w:val="24"/>
-                <w:u w:val="none"/>
-                <w:shd w:fill="auto" w:val="clear"/>
-              </w:rPr>
-              <w:t>|</w:t>
+              <w:t>(amt2|</w:t>
             </w:r>
             <w:r>
               <w:rPr>
@@ -2406,7 +2362,7 @@
         <w:trPr/>
         <w:tc>
           <w:tcPr>
-            <w:tcW w:w="6914" w:type="dxa"/>
+            <w:tcW w:w="6915" w:type="dxa"/>
             <w:tcBorders>
               <w:start w:val="single" w:sz="4" w:space="0" w:color="000000"/>
               <w:bottom w:val="single" w:sz="4" w:space="0" w:color="000000"/>
@@ -2455,7 +2411,7 @@
         </w:tc>
         <w:tc>
           <w:tcPr>
-            <w:tcW w:w="1590" w:type="dxa"/>
+            <w:tcW w:w="1587" w:type="dxa"/>
             <w:tcBorders>
               <w:start w:val="single" w:sz="4" w:space="0" w:color="000000"/>
               <w:bottom w:val="single" w:sz="4" w:space="0" w:color="000000"/>
@@ -2505,7 +2461,7 @@
         </w:tc>
         <w:tc>
           <w:tcPr>
-            <w:tcW w:w="1471" w:type="dxa"/>
+            <w:tcW w:w="1473" w:type="dxa"/>
             <w:tcBorders>
               <w:start w:val="single" w:sz="4" w:space="0" w:color="000000"/>
               <w:bottom w:val="single" w:sz="4" w:space="0" w:color="000000"/>
@@ -2622,51 +2578,7 @@
                 <w:u w:val="none"/>
                 <w:shd w:fill="auto" w:val="clear"/>
               </w:rPr>
-              <w:t>(</w:t>
-            </w:r>
-            <w:r>
-              <w:rPr>
-                <w:rStyle w:val="SourceText"/>
-                <w:rFonts w:ascii="inherit" w:hAnsi="inherit"/>
-                <w:b/>
-                <w:bCs/>
-                <w:i w:val="false"/>
-                <w:iCs w:val="false"/>
-                <w:caps w:val="false"/>
-                <w:smallCaps w:val="false"/>
-                <w:strike w:val="false"/>
-                <w:dstrike w:val="false"/>
-                <w:outline w:val="false"/>
-                <w:shadow w:val="false"/>
-                <w:color w:val="000000"/>
-                <w:sz w:val="24"/>
-                <w:szCs w:val="24"/>
-                <w:u w:val="none"/>
-                <w:shd w:fill="auto" w:val="clear"/>
-              </w:rPr>
-              <w:t>amt3</w:t>
-            </w:r>
-            <w:r>
-              <w:rPr>
-                <w:rStyle w:val="SourceText"/>
-                <w:rFonts w:ascii="inherit" w:hAnsi="inherit"/>
-                <w:b/>
-                <w:bCs/>
-                <w:i w:val="false"/>
-                <w:iCs w:val="false"/>
-                <w:caps w:val="false"/>
-                <w:smallCaps w:val="false"/>
-                <w:strike w:val="false"/>
-                <w:dstrike w:val="false"/>
-                <w:outline w:val="false"/>
-                <w:shadow w:val="false"/>
-                <w:color w:val="000000"/>
-                <w:sz w:val="24"/>
-                <w:szCs w:val="24"/>
-                <w:u w:val="none"/>
-                <w:shd w:fill="auto" w:val="clear"/>
-              </w:rPr>
-              <w:t>|</w:t>
+              <w:t>(amt3|</w:t>
             </w:r>
             <w:r>
               <w:rPr>

</xml_diff>

<commit_message>
GOD level security displays all purchaseorders, other users only active
</commit_message>
<xml_diff>
--- a/app/templates/purchaseOrderTemplate.docx
+++ b/app/templates/purchaseOrderTemplate.docx
@@ -1063,7 +1063,8 @@
     </w:tbl>
     <w:p>
       <w:pPr>
-        <w:pStyle w:val="Normal"/>
+        <w:pStyle w:val="TableContents"/>
+        <w:widowControl w:val="false"/>
         <w:bidi w:val="0"/>
         <w:jc w:val="start"/>
         <w:rPr/>
@@ -1091,14 +1092,14 @@
       </w:tblPr>
       <w:tblGrid>
         <w:gridCol w:w="1994"/>
-        <w:gridCol w:w="2997"/>
-        <w:gridCol w:w="990"/>
-        <w:gridCol w:w="1991"/>
-        <w:gridCol w:w="2000"/>
+        <w:gridCol w:w="2995"/>
+        <w:gridCol w:w="992"/>
+        <w:gridCol w:w="1989"/>
+        <w:gridCol w:w="2002"/>
       </w:tblGrid>
       <w:tr>
         <w:trPr>
-          <w:trHeight w:val="570" w:hRule="atLeast"/>
+          <w:trHeight w:val="285" w:hRule="atLeast"/>
           <w:cantSplit w:val="true"/>
         </w:trPr>
         <w:tc>
@@ -1133,7 +1134,7 @@
         </w:tc>
         <w:tc>
           <w:tcPr>
-            <w:tcW w:w="2997" w:type="dxa"/>
+            <w:tcW w:w="2995" w:type="dxa"/>
             <w:tcBorders>
               <w:top w:val="single" w:sz="2" w:space="0" w:color="EEEEEE"/>
               <w:bottom w:val="single" w:sz="2" w:space="0" w:color="EEEEEE"/>
@@ -1162,7 +1163,7 @@
         </w:tc>
         <w:tc>
           <w:tcPr>
-            <w:tcW w:w="990" w:type="dxa"/>
+            <w:tcW w:w="992" w:type="dxa"/>
             <w:tcBorders>
               <w:top w:val="single" w:sz="2" w:space="0" w:color="EEEEEE"/>
               <w:bottom w:val="single" w:sz="2" w:space="0" w:color="EEEEEE"/>
@@ -1191,7 +1192,7 @@
         </w:tc>
         <w:tc>
           <w:tcPr>
-            <w:tcW w:w="1991" w:type="dxa"/>
+            <w:tcW w:w="1989" w:type="dxa"/>
             <w:tcBorders>
               <w:top w:val="single" w:sz="2" w:space="0" w:color="EEEEEE"/>
               <w:bottom w:val="single" w:sz="2" w:space="0" w:color="EEEEEE"/>
@@ -1359,7 +1360,7 @@
         </w:tc>
         <w:tc>
           <w:tcPr>
-            <w:tcW w:w="2000" w:type="dxa"/>
+            <w:tcW w:w="2002" w:type="dxa"/>
             <w:tcBorders>
               <w:top w:val="single" w:sz="2" w:space="0" w:color="EEEEEE"/>
               <w:bottom w:val="single" w:sz="2" w:space="0" w:color="EEEEEE"/>
@@ -1591,15 +1592,15 @@
         </w:tblCellMar>
       </w:tblPr>
       <w:tblGrid>
-        <w:gridCol w:w="6915"/>
+        <w:gridCol w:w="6913"/>
         <w:gridCol w:w="1587"/>
-        <w:gridCol w:w="1473"/>
+        <w:gridCol w:w="1475"/>
       </w:tblGrid>
       <w:tr>
         <w:trPr/>
         <w:tc>
           <w:tcPr>
-            <w:tcW w:w="6915" w:type="dxa"/>
+            <w:tcW w:w="6913" w:type="dxa"/>
             <w:tcBorders>
               <w:top w:val="single" w:sz="4" w:space="0" w:color="000000"/>
               <w:start w:val="single" w:sz="4" w:space="0" w:color="000000"/>
@@ -1702,7 +1703,7 @@
         </w:tc>
         <w:tc>
           <w:tcPr>
-            <w:tcW w:w="1473" w:type="dxa"/>
+            <w:tcW w:w="1475" w:type="dxa"/>
             <w:tcBorders>
               <w:top w:val="single" w:sz="4" w:space="0" w:color="000000"/>
               <w:start w:val="single" w:sz="4" w:space="0" w:color="000000"/>
@@ -1898,7 +1899,7 @@
         <w:trPr/>
         <w:tc>
           <w:tcPr>
-            <w:tcW w:w="6915" w:type="dxa"/>
+            <w:tcW w:w="6913" w:type="dxa"/>
             <w:tcBorders>
               <w:start w:val="single" w:sz="4" w:space="0" w:color="000000"/>
               <w:bottom w:val="single" w:sz="4" w:space="0" w:color="000000"/>
@@ -1997,7 +1998,7 @@
         </w:tc>
         <w:tc>
           <w:tcPr>
-            <w:tcW w:w="1473" w:type="dxa"/>
+            <w:tcW w:w="1475" w:type="dxa"/>
             <w:tcBorders>
               <w:start w:val="single" w:sz="4" w:space="0" w:color="000000"/>
               <w:bottom w:val="single" w:sz="4" w:space="0" w:color="000000"/>
@@ -2074,7 +2075,7 @@
         <w:trPr/>
         <w:tc>
           <w:tcPr>
-            <w:tcW w:w="6915" w:type="dxa"/>
+            <w:tcW w:w="6913" w:type="dxa"/>
             <w:tcBorders>
               <w:start w:val="single" w:sz="4" w:space="0" w:color="000000"/>
               <w:bottom w:val="single" w:sz="4" w:space="0" w:color="000000"/>
@@ -2174,7 +2175,7 @@
         </w:tc>
         <w:tc>
           <w:tcPr>
-            <w:tcW w:w="1473" w:type="dxa"/>
+            <w:tcW w:w="1475" w:type="dxa"/>
             <w:tcBorders>
               <w:top w:val="single" w:sz="4" w:space="0" w:color="000000"/>
               <w:start w:val="single" w:sz="4" w:space="0" w:color="000000"/>
@@ -2362,7 +2363,7 @@
         <w:trPr/>
         <w:tc>
           <w:tcPr>
-            <w:tcW w:w="6915" w:type="dxa"/>
+            <w:tcW w:w="6913" w:type="dxa"/>
             <w:tcBorders>
               <w:start w:val="single" w:sz="4" w:space="0" w:color="000000"/>
               <w:bottom w:val="single" w:sz="4" w:space="0" w:color="000000"/>
@@ -2461,7 +2462,7 @@
         </w:tc>
         <w:tc>
           <w:tcPr>
-            <w:tcW w:w="1473" w:type="dxa"/>
+            <w:tcW w:w="1475" w:type="dxa"/>
             <w:tcBorders>
               <w:start w:val="single" w:sz="4" w:space="0" w:color="000000"/>
               <w:bottom w:val="single" w:sz="4" w:space="0" w:color="000000"/>

</xml_diff>

<commit_message>
implement user security level
</commit_message>
<xml_diff>
--- a/app/templates/purchaseOrderTemplate.docx
+++ b/app/templates/purchaseOrderTemplate.docx
@@ -236,25 +236,7 @@
           <w:sz w:val="24"/>
           <w:szCs w:val="24"/>
         </w:rPr>
-        <w:t>P.O. Number: {{‘%</w:t>
-      </w:r>
-      <w:r>
-        <w:rPr>
-          <w:b w:val="false"/>
-          <w:bCs w:val="false"/>
-          <w:sz w:val="24"/>
-          <w:szCs w:val="24"/>
-        </w:rPr>
-        <w:t>04d’%</w:t>
-      </w:r>
-      <w:r>
-        <w:rPr>
-          <w:b w:val="false"/>
-          <w:bCs w:val="false"/>
-          <w:sz w:val="24"/>
-          <w:szCs w:val="24"/>
-        </w:rPr>
-        <w:t>PONbr}}</w:t>
+        <w:t>P.O. Number:  {{PONbr}}</w:t>
       </w:r>
     </w:p>
     <w:p>
@@ -1085,7 +1067,10 @@
         <w:widowControl w:val="false"/>
         <w:bidi w:val="0"/>
         <w:jc w:val="start"/>
-        <w:rPr/>
+        <w:rPr>
+          <w:sz w:val="20"/>
+          <w:szCs w:val="20"/>
+        </w:rPr>
       </w:pPr>
       <w:r>
         <w:rPr>
@@ -1110,10 +1095,10 @@
       </w:tblPr>
       <w:tblGrid>
         <w:gridCol w:w="1994"/>
-        <w:gridCol w:w="2994"/>
-        <w:gridCol w:w="993"/>
-        <w:gridCol w:w="1988"/>
-        <w:gridCol w:w="2003"/>
+        <w:gridCol w:w="2992"/>
+        <w:gridCol w:w="995"/>
+        <w:gridCol w:w="1986"/>
+        <w:gridCol w:w="2005"/>
       </w:tblGrid>
       <w:tr>
         <w:trPr>
@@ -1152,7 +1137,7 @@
         </w:tc>
         <w:tc>
           <w:tcPr>
-            <w:tcW w:w="2994" w:type="dxa"/>
+            <w:tcW w:w="2992" w:type="dxa"/>
             <w:tcBorders>
               <w:top w:val="single" w:sz="2" w:space="0" w:color="EEEEEE"/>
               <w:bottom w:val="single" w:sz="2" w:space="0" w:color="EEEEEE"/>
@@ -1181,7 +1166,7 @@
         </w:tc>
         <w:tc>
           <w:tcPr>
-            <w:tcW w:w="993" w:type="dxa"/>
+            <w:tcW w:w="995" w:type="dxa"/>
             <w:tcBorders>
               <w:top w:val="single" w:sz="2" w:space="0" w:color="EEEEEE"/>
               <w:bottom w:val="single" w:sz="2" w:space="0" w:color="EEEEEE"/>
@@ -1210,7 +1195,7 @@
         </w:tc>
         <w:tc>
           <w:tcPr>
-            <w:tcW w:w="1988" w:type="dxa"/>
+            <w:tcW w:w="1986" w:type="dxa"/>
             <w:tcBorders>
               <w:top w:val="single" w:sz="2" w:space="0" w:color="EEEEEE"/>
               <w:bottom w:val="single" w:sz="2" w:space="0" w:color="EEEEEE"/>
@@ -1378,7 +1363,7 @@
         </w:tc>
         <w:tc>
           <w:tcPr>
-            <w:tcW w:w="2003" w:type="dxa"/>
+            <w:tcW w:w="2005" w:type="dxa"/>
             <w:tcBorders>
               <w:top w:val="single" w:sz="2" w:space="0" w:color="EEEEEE"/>
               <w:bottom w:val="single" w:sz="2" w:space="0" w:color="EEEEEE"/>
@@ -1552,7 +1537,10 @@
         <w:pStyle w:val="Normal"/>
         <w:bidi w:val="0"/>
         <w:jc w:val="start"/>
-        <w:rPr/>
+        <w:rPr>
+          <w:sz w:val="20"/>
+          <w:szCs w:val="20"/>
+        </w:rPr>
       </w:pPr>
       <w:r>
         <w:rPr>
@@ -1610,15 +1598,15 @@
         </w:tblCellMar>
       </w:tblPr>
       <w:tblGrid>
-        <w:gridCol w:w="6912"/>
+        <w:gridCol w:w="6910"/>
         <w:gridCol w:w="1587"/>
-        <w:gridCol w:w="1476"/>
+        <w:gridCol w:w="1478"/>
       </w:tblGrid>
       <w:tr>
         <w:trPr/>
         <w:tc>
           <w:tcPr>
-            <w:tcW w:w="6912" w:type="dxa"/>
+            <w:tcW w:w="6910" w:type="dxa"/>
             <w:tcBorders>
               <w:top w:val="single" w:sz="4" w:space="0" w:color="000000"/>
               <w:start w:val="single" w:sz="4" w:space="0" w:color="000000"/>
@@ -1721,7 +1709,7 @@
         </w:tc>
         <w:tc>
           <w:tcPr>
-            <w:tcW w:w="1476" w:type="dxa"/>
+            <w:tcW w:w="1478" w:type="dxa"/>
             <w:tcBorders>
               <w:top w:val="single" w:sz="4" w:space="0" w:color="000000"/>
               <w:start w:val="single" w:sz="4" w:space="0" w:color="000000"/>
@@ -1891,7 +1879,22 @@
               <w:pStyle w:val="TableContents"/>
               <w:widowControl w:val="false"/>
               <w:jc w:val="end"/>
-              <w:rPr/>
+              <w:rPr>
+                <w:b w:val="false"/>
+                <w:b w:val="false"/>
+                <w:bCs w:val="false"/>
+                <w:i w:val="false"/>
+                <w:i w:val="false"/>
+                <w:iCs w:val="false"/>
+                <w:strike w:val="false"/>
+                <w:dstrike w:val="false"/>
+                <w:outline w:val="false"/>
+                <w:shadow w:val="false"/>
+                <w:color w:val="000000"/>
+                <w:sz w:val="24"/>
+                <w:szCs w:val="24"/>
+                <w:u w:val="none"/>
+              </w:rPr>
             </w:pPr>
             <w:r>
               <w:rPr>
@@ -1917,7 +1920,7 @@
         <w:trPr/>
         <w:tc>
           <w:tcPr>
-            <w:tcW w:w="6912" w:type="dxa"/>
+            <w:tcW w:w="6910" w:type="dxa"/>
             <w:tcBorders>
               <w:start w:val="single" w:sz="4" w:space="0" w:color="000000"/>
               <w:end w:val="single" w:sz="4" w:space="0" w:color="000000"/>
@@ -2016,7 +2019,7 @@
         </w:tc>
         <w:tc>
           <w:tcPr>
-            <w:tcW w:w="1476" w:type="dxa"/>
+            <w:tcW w:w="1478" w:type="dxa"/>
             <w:tcBorders>
               <w:start w:val="single" w:sz="4" w:space="0" w:color="000000"/>
               <w:bottom w:val="single" w:sz="4" w:space="0" w:color="000000"/>
@@ -2093,7 +2096,7 @@
         <w:trPr/>
         <w:tc>
           <w:tcPr>
-            <w:tcW w:w="6912" w:type="dxa"/>
+            <w:tcW w:w="6910" w:type="dxa"/>
             <w:tcBorders>
               <w:start w:val="single" w:sz="4" w:space="0" w:color="000000"/>
               <w:end w:val="single" w:sz="4" w:space="0" w:color="000000"/>
@@ -2193,7 +2196,7 @@
         </w:tc>
         <w:tc>
           <w:tcPr>
-            <w:tcW w:w="1476" w:type="dxa"/>
+            <w:tcW w:w="1478" w:type="dxa"/>
             <w:tcBorders>
               <w:top w:val="single" w:sz="4" w:space="0" w:color="000000"/>
               <w:start w:val="single" w:sz="4" w:space="0" w:color="000000"/>
@@ -2381,7 +2384,7 @@
         <w:trPr/>
         <w:tc>
           <w:tcPr>
-            <w:tcW w:w="6912" w:type="dxa"/>
+            <w:tcW w:w="6910" w:type="dxa"/>
             <w:tcBorders>
               <w:start w:val="single" w:sz="4" w:space="0" w:color="000000"/>
               <w:bottom w:val="single" w:sz="4" w:space="0" w:color="000000"/>
@@ -2481,7 +2484,7 @@
         </w:tc>
         <w:tc>
           <w:tcPr>
-            <w:tcW w:w="1476" w:type="dxa"/>
+            <w:tcW w:w="1478" w:type="dxa"/>
             <w:tcBorders>
               <w:start w:val="single" w:sz="4" w:space="0" w:color="000000"/>
               <w:bottom w:val="single" w:sz="4" w:space="0" w:color="000000"/>

</xml_diff>